<commit_message>
update CVs and papers
</commit_message>
<xml_diff>
--- a/files/Duong_CV_en.docx
+++ b/files/Duong_CV_en.docx
@@ -139,6 +139,7 @@
           <w:rFonts w:cs="Times New Roman"/>
           <w:sz w:val="24"/>
           <w:szCs w:val="24"/>
+          <w:lang w:val="fr-FR"/>
         </w:rPr>
       </w:pPr>
       <w:r>
@@ -146,17 +147,39 @@
           <w:rFonts w:cs="Times New Roman"/>
           <w:sz w:val="24"/>
           <w:szCs w:val="24"/>
+          <w:lang w:val="fr-FR"/>
         </w:rPr>
-        <w:t>31 Mirabeau</w:t>
+        <w:t>9</w:t>
       </w:r>
       <w:r>
         <w:rPr>
           <w:rFonts w:cs="Times New Roman"/>
           <w:sz w:val="24"/>
           <w:szCs w:val="24"/>
+          <w:lang w:val="fr-FR"/>
         </w:rPr>
-        <w:t xml:space="preserve"> street</w:t>
+        <w:t xml:space="preserve"> rue de la</w:t>
       </w:r>
+      <w:r>
+        <w:rPr>
+          <w:rFonts w:cs="Times New Roman"/>
+          <w:sz w:val="24"/>
+          <w:szCs w:val="24"/>
+          <w:lang w:val="fr-FR"/>
+        </w:rPr>
+        <w:t xml:space="preserve"> </w:t>
+      </w:r>
+      <w:proofErr w:type="spellStart"/>
+      <w:r>
+        <w:rPr>
+          <w:rFonts w:cs="Times New Roman"/>
+          <w:sz w:val="24"/>
+          <w:szCs w:val="24"/>
+          <w:lang w:val="fr-FR"/>
+        </w:rPr>
+        <w:t>Maritière</w:t>
+      </w:r>
+      <w:proofErr w:type="spellEnd"/>
     </w:p>
     <w:p>
       <w:pPr>
@@ -174,24 +197,18 @@
           <w:sz w:val="24"/>
           <w:szCs w:val="24"/>
         </w:rPr>
-        <w:t>35700</w:t>
+        <w:t xml:space="preserve">85600 </w:t>
       </w:r>
+      <w:proofErr w:type="spellStart"/>
       <w:r>
         <w:rPr>
           <w:rFonts w:cs="Times New Roman"/>
           <w:sz w:val="24"/>
           <w:szCs w:val="24"/>
         </w:rPr>
-        <w:t xml:space="preserve"> </w:t>
+        <w:t>Montaigu-Vendée</w:t>
       </w:r>
-      <w:r>
-        <w:rPr>
-          <w:rFonts w:cs="Times New Roman"/>
-          <w:sz w:val="24"/>
-          <w:szCs w:val="24"/>
-        </w:rPr>
-        <w:t>Rennes</w:t>
-      </w:r>
+      <w:proofErr w:type="spellEnd"/>
       <w:r>
         <w:rPr>
           <w:rFonts w:cs="Times New Roman"/>
@@ -1276,7 +1293,103 @@
                 <w:szCs w:val="23"/>
                 <w:lang w:val="en-US"/>
               </w:rPr>
+              <w:t xml:space="preserve">Working on </w:t>
+            </w:r>
+            <w:r>
+              <w:rPr>
+                <w:rFonts w:cs="Times New Roman"/>
+                <w:sz w:val="23"/>
+                <w:szCs w:val="23"/>
+                <w:lang w:val="en-US"/>
+              </w:rPr>
               <w:t>Augmented Reality and Computer Vision projects for Industry and Healthcare 4.0</w:t>
+            </w:r>
+            <w:r>
+              <w:rPr>
+                <w:rFonts w:cs="Times New Roman"/>
+                <w:sz w:val="23"/>
+                <w:szCs w:val="23"/>
+                <w:lang w:val="en-US"/>
+              </w:rPr>
+              <w:t>.</w:t>
+            </w:r>
+          </w:p>
+          <w:p>
+            <w:pPr>
+              <w:pStyle w:val="Sansinterligne"/>
+              <w:spacing w:line="276" w:lineRule="auto"/>
+              <w:jc w:val="both"/>
+              <w:rPr>
+                <w:rFonts w:cs="Times New Roman"/>
+                <w:sz w:val="23"/>
+                <w:szCs w:val="23"/>
+                <w:lang w:val="en-US"/>
+              </w:rPr>
+            </w:pPr>
+            <w:r>
+              <w:rPr>
+                <w:rFonts w:cs="Times New Roman"/>
+                <w:sz w:val="23"/>
+                <w:szCs w:val="23"/>
+                <w:lang w:val="en-US"/>
+              </w:rPr>
+              <w:t xml:space="preserve">Co-supervisor of interns and a PhD student, </w:t>
+            </w:r>
+            <w:r>
+              <w:rPr>
+                <w:rFonts w:cs="Times New Roman"/>
+                <w:sz w:val="23"/>
+                <w:szCs w:val="23"/>
+                <w:lang w:val="en-US"/>
+              </w:rPr>
+              <w:t xml:space="preserve">Yasser </w:t>
+            </w:r>
+            <w:proofErr w:type="spellStart"/>
+            <w:r>
+              <w:rPr>
+                <w:rFonts w:cs="Times New Roman"/>
+                <w:sz w:val="23"/>
+                <w:szCs w:val="23"/>
+                <w:lang w:val="en-US"/>
+              </w:rPr>
+              <w:t>Boutaleb</w:t>
+            </w:r>
+            <w:proofErr w:type="spellEnd"/>
+            <w:r>
+              <w:rPr>
+                <w:rFonts w:cs="Times New Roman"/>
+                <w:sz w:val="23"/>
+                <w:szCs w:val="23"/>
+                <w:lang w:val="en-US"/>
+              </w:rPr>
+              <w:t>, for the thesis: “</w:t>
+            </w:r>
+            <w:r>
+              <w:rPr>
+                <w:rFonts w:cs="Times New Roman"/>
+                <w:sz w:val="23"/>
+                <w:szCs w:val="23"/>
+                <w:lang w:val="en-US"/>
+              </w:rPr>
+              <w:t>the analysis of a user's activity in augmented reality</w:t>
+            </w:r>
+            <w:r>
+              <w:rPr>
+                <w:rFonts w:cs="Times New Roman"/>
+                <w:sz w:val="23"/>
+                <w:szCs w:val="23"/>
+                <w:lang w:val="en-US"/>
+              </w:rPr>
+              <w:t>”</w:t>
+            </w:r>
+            <w:r>
+              <w:rPr>
+                <w:rFonts w:cs="Times New Roman"/>
+                <w:sz w:val="23"/>
+                <w:szCs w:val="23"/>
+                <w:lang w:val="en-US"/>
+              </w:rPr>
+              <w:t>.</w:t>
             </w:r>
           </w:p>
         </w:tc>
@@ -1365,7 +1478,84 @@
                 <w:szCs w:val="23"/>
                 <w:lang w:val="en-US"/>
               </w:rPr>
-              <w:t xml:space="preserve"> Hybrid Machine Learning and Geometric Approaches for Single RGB Camera </w:t>
+              <w:t xml:space="preserve"> Hybrid Machine Learning and Geometric Approaches for Single RGB Camera Relocalization</w:t>
+            </w:r>
+            <w:r>
+              <w:rPr>
+                <w:rFonts w:cs="Times New Roman"/>
+                <w:sz w:val="23"/>
+                <w:szCs w:val="23"/>
+                <w:lang w:val="en-US"/>
+              </w:rPr>
+              <w:t>.</w:t>
+            </w:r>
+          </w:p>
+          <w:p>
+            <w:pPr>
+              <w:pStyle w:val="Sansinterligne"/>
+              <w:spacing w:line="276" w:lineRule="auto"/>
+              <w:jc w:val="both"/>
+              <w:rPr>
+                <w:rFonts w:cs="Times New Roman"/>
+                <w:sz w:val="23"/>
+                <w:szCs w:val="23"/>
+                <w:lang w:val="en-US"/>
+              </w:rPr>
+            </w:pPr>
+            <w:r>
+              <w:rPr>
+                <w:rFonts w:cs="Times New Roman"/>
+                <w:sz w:val="23"/>
+                <w:szCs w:val="23"/>
+                <w:u w:val="single"/>
+                <w:lang w:val="en-US"/>
+              </w:rPr>
+              <w:t>Supervisors</w:t>
+            </w:r>
+            <w:r>
+              <w:rPr>
+                <w:rFonts w:cs="Times New Roman"/>
+                <w:sz w:val="23"/>
+                <w:szCs w:val="23"/>
+                <w:lang w:val="en-US"/>
+              </w:rPr>
+              <w:t xml:space="preserve">: </w:t>
+            </w:r>
+            <w:r>
+              <w:rPr>
+                <w:rFonts w:cs="Times New Roman"/>
+                <w:sz w:val="23"/>
+                <w:szCs w:val="23"/>
+                <w:lang w:val="en-US"/>
+              </w:rPr>
+              <w:t>Pierre-Yves RICHARD</w:t>
+            </w:r>
+            <w:r>
+              <w:rPr>
+                <w:rFonts w:cs="Times New Roman"/>
+                <w:sz w:val="23"/>
+                <w:szCs w:val="23"/>
+                <w:lang w:val="en-US"/>
+              </w:rPr>
+              <w:t xml:space="preserve">, </w:t>
+            </w:r>
+            <w:r>
+              <w:rPr>
+                <w:rFonts w:cs="Times New Roman"/>
+                <w:sz w:val="23"/>
+                <w:szCs w:val="23"/>
+                <w:lang w:val="en-US"/>
+              </w:rPr>
+              <w:t>Catherine SOLADIÉ</w:t>
+            </w:r>
+            <w:r>
+              <w:rPr>
+                <w:rFonts w:cs="Times New Roman"/>
+                <w:sz w:val="23"/>
+                <w:szCs w:val="23"/>
+                <w:lang w:val="en-US"/>
+              </w:rPr>
+              <w:t xml:space="preserve">, </w:t>
             </w:r>
             <w:proofErr w:type="spellStart"/>
             <w:r>
@@ -1375,7 +1565,7 @@
                 <w:szCs w:val="23"/>
                 <w:lang w:val="en-US"/>
               </w:rPr>
-              <w:t>Relocalization</w:t>
+              <w:t>Jérôme</w:t>
             </w:r>
             <w:proofErr w:type="spellEnd"/>
             <w:r>
@@ -1385,7 +1575,143 @@
                 <w:szCs w:val="23"/>
                 <w:lang w:val="en-US"/>
               </w:rPr>
+              <w:t xml:space="preserve"> ROYAN</w:t>
+            </w:r>
+            <w:r>
+              <w:rPr>
+                <w:rFonts w:cs="Times New Roman"/>
+                <w:sz w:val="23"/>
+                <w:szCs w:val="23"/>
+                <w:lang w:val="en-US"/>
+              </w:rPr>
               <w:t>.</w:t>
+            </w:r>
+          </w:p>
+          <w:p>
+            <w:pPr>
+              <w:pStyle w:val="Sansinterligne"/>
+              <w:spacing w:line="276" w:lineRule="auto"/>
+              <w:jc w:val="both"/>
+              <w:rPr>
+                <w:rFonts w:cs="Times New Roman"/>
+                <w:sz w:val="23"/>
+                <w:szCs w:val="23"/>
+                <w:lang w:val="en-US"/>
+              </w:rPr>
+            </w:pPr>
+            <w:r>
+              <w:rPr>
+                <w:rFonts w:cs="Times New Roman"/>
+                <w:sz w:val="23"/>
+                <w:szCs w:val="23"/>
+                <w:lang w:val="en-US"/>
+              </w:rPr>
+              <w:t>Defense on 10</w:t>
+            </w:r>
+            <w:r>
+              <w:rPr>
+                <w:rFonts w:cs="Times New Roman"/>
+                <w:sz w:val="23"/>
+                <w:szCs w:val="23"/>
+                <w:vertAlign w:val="superscript"/>
+                <w:lang w:val="en-US"/>
+              </w:rPr>
+              <w:t>th</w:t>
+            </w:r>
+            <w:r>
+              <w:rPr>
+                <w:rFonts w:cs="Times New Roman"/>
+                <w:sz w:val="23"/>
+                <w:szCs w:val="23"/>
+                <w:lang w:val="en-US"/>
+              </w:rPr>
+              <w:t xml:space="preserve"> December 2019</w:t>
+            </w:r>
+          </w:p>
+          <w:p>
+            <w:pPr>
+              <w:pStyle w:val="Sansinterligne"/>
+              <w:spacing w:line="276" w:lineRule="auto"/>
+              <w:jc w:val="both"/>
+              <w:rPr>
+                <w:rFonts w:cs="Times New Roman"/>
+                <w:sz w:val="23"/>
+                <w:szCs w:val="23"/>
+                <w:lang w:val="en-US"/>
+              </w:rPr>
+            </w:pPr>
+            <w:r>
+              <w:rPr>
+                <w:rFonts w:cs="Times New Roman"/>
+                <w:sz w:val="23"/>
+                <w:szCs w:val="23"/>
+                <w:u w:val="single"/>
+                <w:lang w:val="en-US"/>
+              </w:rPr>
+              <w:t>Juries</w:t>
+            </w:r>
+            <w:r>
+              <w:rPr>
+                <w:rFonts w:cs="Times New Roman"/>
+                <w:sz w:val="23"/>
+                <w:szCs w:val="23"/>
+                <w:lang w:val="en-US"/>
+              </w:rPr>
+              <w:t xml:space="preserve">: </w:t>
+            </w:r>
+            <w:r>
+              <w:rPr>
+                <w:rFonts w:cs="Times New Roman"/>
+                <w:sz w:val="23"/>
+                <w:szCs w:val="23"/>
+                <w:lang w:val="en-US"/>
+              </w:rPr>
+              <w:t>Guillaume MOREAU</w:t>
+            </w:r>
+            <w:r>
+              <w:rPr>
+                <w:rFonts w:cs="Times New Roman"/>
+                <w:sz w:val="23"/>
+                <w:szCs w:val="23"/>
+                <w:lang w:val="en-US"/>
+              </w:rPr>
+              <w:t xml:space="preserve">, </w:t>
+            </w:r>
+            <w:r>
+              <w:rPr>
+                <w:rFonts w:cs="Times New Roman"/>
+                <w:sz w:val="23"/>
+                <w:szCs w:val="23"/>
+                <w:lang w:val="en-US"/>
+              </w:rPr>
+              <w:t>Tomas PAJDLA</w:t>
+            </w:r>
+            <w:r>
+              <w:rPr>
+                <w:rFonts w:cs="Times New Roman"/>
+                <w:sz w:val="23"/>
+                <w:szCs w:val="23"/>
+                <w:lang w:val="en-US"/>
+              </w:rPr>
+              <w:t xml:space="preserve">, </w:t>
+            </w:r>
+            <w:r>
+              <w:rPr>
+                <w:rFonts w:cs="Times New Roman"/>
+                <w:sz w:val="23"/>
+                <w:szCs w:val="23"/>
+                <w:lang w:val="en-US"/>
+              </w:rPr>
+              <w:t>Vincent LEPETIT</w:t>
+            </w:r>
+            <w:r>
+              <w:rPr>
+                <w:rFonts w:cs="Times New Roman"/>
+                <w:sz w:val="23"/>
+                <w:szCs w:val="23"/>
+                <w:lang w:val="en-US"/>
+              </w:rPr>
+              <w:t xml:space="preserve"> and supervisors.</w:t>
             </w:r>
           </w:p>
         </w:tc>
@@ -2305,7 +2631,6 @@
               </w:rPr>
               <w:t xml:space="preserve"> </w:t>
             </w:r>
-            <w:proofErr w:type="spellStart"/>
             <w:r>
               <w:rPr>
                 <w:rFonts w:cs="Times New Roman"/>
@@ -2314,18 +2639,7 @@
                 <w:szCs w:val="23"/>
                 <w:lang w:val="fr-FR"/>
               </w:rPr>
-              <w:t>iOS</w:t>
-            </w:r>
-            <w:proofErr w:type="spellEnd"/>
-            <w:r>
-              <w:rPr>
-                <w:rFonts w:cs="Times New Roman"/>
-                <w:i/>
-                <w:sz w:val="23"/>
-                <w:szCs w:val="23"/>
-                <w:lang w:val="fr-FR"/>
-              </w:rPr>
-              <w:t xml:space="preserve"> application </w:t>
+              <w:t xml:space="preserve">iOS application </w:t>
             </w:r>
             <w:proofErr w:type="spellStart"/>
             <w:r>
@@ -2752,6 +3066,55 @@
             <w:r>
               <w:rPr>
                 <w:rFonts w:cs="Times New Roman"/>
+                <w:sz w:val="23"/>
+                <w:szCs w:val="23"/>
+                <w:lang w:val="en-US"/>
+              </w:rPr>
+              <w:t xml:space="preserve">Yasser </w:t>
+            </w:r>
+            <w:proofErr w:type="spellStart"/>
+            <w:r>
+              <w:rPr>
+                <w:rFonts w:cs="Times New Roman"/>
+                <w:sz w:val="23"/>
+                <w:szCs w:val="23"/>
+                <w:lang w:val="en-US"/>
+              </w:rPr>
+              <w:t>Boutaleb</w:t>
+            </w:r>
+            <w:proofErr w:type="spellEnd"/>
+            <w:r>
+              <w:rPr>
+                <w:rFonts w:cs="Times New Roman"/>
+                <w:sz w:val="23"/>
+                <w:szCs w:val="23"/>
+                <w:lang w:val="en-US"/>
+              </w:rPr>
+              <w:t xml:space="preserve">, Catherine </w:t>
+            </w:r>
+            <w:proofErr w:type="spellStart"/>
+            <w:r>
+              <w:rPr>
+                <w:rFonts w:cs="Times New Roman"/>
+                <w:sz w:val="23"/>
+                <w:szCs w:val="23"/>
+                <w:lang w:val="en-US"/>
+              </w:rPr>
+              <w:t>Soladie</w:t>
+            </w:r>
+            <w:proofErr w:type="spellEnd"/>
+            <w:r>
+              <w:rPr>
+                <w:rFonts w:cs="Times New Roman"/>
+                <w:sz w:val="23"/>
+                <w:szCs w:val="23"/>
+                <w:lang w:val="en-US"/>
+              </w:rPr>
+              <w:t xml:space="preserve">, </w:t>
+            </w:r>
+            <w:r>
+              <w:rPr>
+                <w:rFonts w:cs="Times New Roman"/>
                 <w:b/>
                 <w:sz w:val="23"/>
                 <w:szCs w:val="23"/>
@@ -2766,7 +3129,7 @@
                 <w:szCs w:val="23"/>
                 <w:lang w:val="en-US"/>
               </w:rPr>
-              <w:t xml:space="preserve">, Catherine </w:t>
+              <w:t xml:space="preserve">, Amine </w:t>
             </w:r>
             <w:proofErr w:type="spellStart"/>
             <w:r>
@@ -2776,7 +3139,7 @@
                 <w:szCs w:val="23"/>
                 <w:lang w:val="en-US"/>
               </w:rPr>
-              <w:t>Soladie</w:t>
+              <w:t>Kacete</w:t>
             </w:r>
             <w:proofErr w:type="spellEnd"/>
             <w:r>
@@ -2786,7 +3149,7 @@
                 <w:szCs w:val="23"/>
                 <w:lang w:val="en-US"/>
               </w:rPr>
-              <w:t xml:space="preserve">, Amine </w:t>
+              <w:t xml:space="preserve">, </w:t>
             </w:r>
             <w:proofErr w:type="spellStart"/>
             <w:r>
@@ -2796,7 +3159,7 @@
                 <w:szCs w:val="23"/>
                 <w:lang w:val="en-US"/>
               </w:rPr>
-              <w:t>Kacete</w:t>
+              <w:t>Jérôme</w:t>
             </w:r>
             <w:proofErr w:type="spellEnd"/>
             <w:r>
@@ -2806,7 +3169,7 @@
                 <w:szCs w:val="23"/>
                 <w:lang w:val="en-US"/>
               </w:rPr>
-              <w:t xml:space="preserve">, Pierre-Yves Richard, </w:t>
+              <w:t xml:space="preserve"> </w:t>
             </w:r>
             <w:proofErr w:type="spellStart"/>
             <w:r>
@@ -2816,7 +3179,7 @@
                 <w:szCs w:val="23"/>
                 <w:lang w:val="en-US"/>
               </w:rPr>
-              <w:t>Jérôme</w:t>
+              <w:t>Royan</w:t>
             </w:r>
             <w:proofErr w:type="spellEnd"/>
             <w:r>
@@ -2826,92 +3189,62 @@
                 <w:szCs w:val="23"/>
                 <w:lang w:val="en-US"/>
               </w:rPr>
-              <w:t xml:space="preserve"> </w:t>
-            </w:r>
-            <w:proofErr w:type="spellStart"/>
-            <w:r>
-              <w:rPr>
-                <w:rFonts w:cs="Times New Roman"/>
-                <w:sz w:val="23"/>
-                <w:szCs w:val="23"/>
-                <w:lang w:val="en-US"/>
-              </w:rPr>
-              <w:t>Royan</w:t>
-            </w:r>
-            <w:proofErr w:type="spellEnd"/>
-            <w:r>
-              <w:rPr>
-                <w:rFonts w:cs="Times New Roman"/>
-                <w:sz w:val="23"/>
-                <w:szCs w:val="23"/>
-                <w:lang w:val="en-US"/>
-              </w:rPr>
-              <w:t>,</w:t>
-            </w:r>
-            <w:r>
-              <w:rPr>
-                <w:rFonts w:cs="Times New Roman"/>
-                <w:sz w:val="23"/>
-                <w:szCs w:val="23"/>
-                <w:lang w:val="en-US"/>
-              </w:rPr>
-              <w:t xml:space="preserve"> </w:t>
-            </w:r>
-            <w:r>
-              <w:rPr>
-                <w:rFonts w:cs="Times New Roman"/>
-                <w:sz w:val="23"/>
-                <w:szCs w:val="23"/>
-                <w:lang w:val="en-US"/>
-              </w:rPr>
-              <w:t>Efficient multi-output scene coordinate prediction for fast and accurate camera</w:t>
-            </w:r>
-            <w:r>
-              <w:rPr>
-                <w:rFonts w:cs="Times New Roman"/>
-                <w:sz w:val="23"/>
-                <w:szCs w:val="23"/>
-                <w:lang w:val="en-US"/>
-              </w:rPr>
-              <w:t xml:space="preserve"> </w:t>
-            </w:r>
-            <w:proofErr w:type="spellStart"/>
-            <w:r>
-              <w:rPr>
-                <w:rFonts w:cs="Times New Roman"/>
-                <w:sz w:val="23"/>
-                <w:szCs w:val="23"/>
-                <w:lang w:val="en-US"/>
-              </w:rPr>
-              <w:t>relocalization</w:t>
-            </w:r>
-            <w:proofErr w:type="spellEnd"/>
-            <w:r>
-              <w:rPr>
-                <w:rFonts w:cs="Times New Roman"/>
-                <w:sz w:val="23"/>
-                <w:szCs w:val="23"/>
-                <w:lang w:val="en-US"/>
-              </w:rPr>
-              <w:t xml:space="preserve"> from a single RGB image, Computer Vision and Image Understanding,</w:t>
-            </w:r>
-            <w:r>
-              <w:rPr>
-                <w:rFonts w:cs="Times New Roman"/>
-                <w:sz w:val="23"/>
-                <w:szCs w:val="23"/>
-                <w:lang w:val="en-US"/>
-              </w:rPr>
-              <w:t xml:space="preserve"> </w:t>
-            </w:r>
-            <w:r>
-              <w:rPr>
-                <w:rFonts w:cs="Times New Roman"/>
-                <w:sz w:val="23"/>
-                <w:szCs w:val="23"/>
-                <w:lang w:val="en-US"/>
-              </w:rPr>
-              <w:t>2019</w:t>
+              <w:t>, Renaud Seguier</w:t>
+            </w:r>
+            <w:r>
+              <w:rPr>
+                <w:rFonts w:cs="Times New Roman"/>
+                <w:sz w:val="23"/>
+                <w:szCs w:val="23"/>
+                <w:lang w:val="en-US"/>
+              </w:rPr>
+              <w:t xml:space="preserve">, </w:t>
+            </w:r>
+            <w:r>
+              <w:rPr>
+                <w:rFonts w:cs="Times New Roman"/>
+                <w:sz w:val="23"/>
+                <w:szCs w:val="23"/>
+                <w:lang w:val="en-US"/>
+              </w:rPr>
+              <w:t xml:space="preserve">Efficient Multi-stream Temporal Learning and Post-fusion Strategy for 3D Skeleton-based Hand Activity </w:t>
+            </w:r>
+            <w:r>
+              <w:rPr>
+                <w:rFonts w:cs="Times New Roman"/>
+                <w:sz w:val="23"/>
+                <w:szCs w:val="23"/>
+                <w:lang w:val="en-US"/>
+              </w:rPr>
+              <w:lastRenderedPageBreak/>
+              <w:t>Recognition</w:t>
+            </w:r>
+            <w:r>
+              <w:rPr>
+                <w:rFonts w:cs="Times New Roman"/>
+                <w:sz w:val="23"/>
+                <w:szCs w:val="23"/>
+                <w:lang w:val="en-US"/>
+              </w:rPr>
+              <w:t>, 16</w:t>
+            </w:r>
+            <w:r>
+              <w:rPr>
+                <w:rFonts w:cs="Times New Roman"/>
+                <w:sz w:val="23"/>
+                <w:szCs w:val="23"/>
+                <w:lang w:val="en-US"/>
+              </w:rPr>
+              <w:t xml:space="preserve">th International Joint Conference on Computer Vision, Imaging and Computer Graphics Theory </w:t>
+            </w:r>
+            <w:r>
+              <w:rPr>
+                <w:rFonts w:cs="Times New Roman"/>
+                <w:sz w:val="23"/>
+                <w:szCs w:val="23"/>
+                <w:lang w:val="en-US"/>
+              </w:rPr>
+              <w:t>and Applications, VISIGRAPP 2021</w:t>
             </w:r>
             <w:r>
               <w:rPr>
@@ -3055,27 +3388,7 @@
                 <w:szCs w:val="23"/>
                 <w:lang w:val="en-US"/>
               </w:rPr>
-              <w:t xml:space="preserve">: Real-Time Camera </w:t>
-            </w:r>
-            <w:proofErr w:type="spellStart"/>
-            <w:r>
-              <w:rPr>
-                <w:rFonts w:cs="Times New Roman"/>
-                <w:sz w:val="23"/>
-                <w:szCs w:val="23"/>
-                <w:lang w:val="en-US"/>
-              </w:rPr>
-              <w:t>Relocalization</w:t>
-            </w:r>
-            <w:proofErr w:type="spellEnd"/>
-            <w:r>
-              <w:rPr>
-                <w:rFonts w:cs="Times New Roman"/>
-                <w:sz w:val="23"/>
-                <w:szCs w:val="23"/>
-                <w:lang w:val="en-US"/>
-              </w:rPr>
-              <w:t xml:space="preserve"> from a Single RGB Image in Dynamic Scenes based on an Adaptive Regression Forest, 15th International Joint Conference on Computer Vision, Imaging and Computer Graphics Theory and Applications, VISIGRAPP 2020</w:t>
+              <w:t>: Real-Time Camera Relocalization from a Single RGB Image in Dynamic Scenes based on an Adaptive Regression Forest, 15th International Joint Conference on Computer Vision, Imaging and Computer Graphics Theory and Applications, VISIGRAPP 2020</w:t>
             </w:r>
             <w:r>
               <w:rPr>
@@ -3099,17 +3412,17 @@
                 <w:rFonts w:cs="Times New Roman"/>
                 <w:sz w:val="23"/>
                 <w:szCs w:val="23"/>
+                <w:lang w:val="en-US"/>
               </w:rPr>
             </w:pPr>
             <w:r>
               <w:rPr>
                 <w:rFonts w:cs="Times New Roman"/>
                 <w:b/>
-                <w:bCs/>
-                <w:sz w:val="23"/>
-                <w:szCs w:val="23"/>
-              </w:rPr>
-              <w:lastRenderedPageBreak/>
+                <w:sz w:val="23"/>
+                <w:szCs w:val="23"/>
+                <w:lang w:val="en-US"/>
+              </w:rPr>
               <w:t>Nam-Duong Duong</w:t>
             </w:r>
             <w:r>
@@ -3117,6 +3430,7 @@
                 <w:rFonts w:cs="Times New Roman"/>
                 <w:sz w:val="23"/>
                 <w:szCs w:val="23"/>
+                <w:lang w:val="en-US"/>
               </w:rPr>
               <w:t xml:space="preserve">, Catherine </w:t>
             </w:r>
@@ -3126,6 +3440,7 @@
                 <w:rFonts w:cs="Times New Roman"/>
                 <w:sz w:val="23"/>
                 <w:szCs w:val="23"/>
+                <w:lang w:val="en-US"/>
               </w:rPr>
               <w:t>Soladie</w:t>
             </w:r>
@@ -3135,6 +3450,7 @@
                 <w:rFonts w:cs="Times New Roman"/>
                 <w:sz w:val="23"/>
                 <w:szCs w:val="23"/>
+                <w:lang w:val="en-US"/>
               </w:rPr>
               <w:t xml:space="preserve">, Amine </w:t>
             </w:r>
@@ -3144,6 +3460,7 @@
                 <w:rFonts w:cs="Times New Roman"/>
                 <w:sz w:val="23"/>
                 <w:szCs w:val="23"/>
+                <w:lang w:val="en-US"/>
               </w:rPr>
               <w:t>Kacete</w:t>
             </w:r>
@@ -3153,42 +3470,112 @@
                 <w:rFonts w:cs="Times New Roman"/>
                 <w:sz w:val="23"/>
                 <w:szCs w:val="23"/>
-              </w:rPr>
-              <w:t xml:space="preserve">, Pierre-Yves Richard, Jérôme Royan, </w:t>
-            </w:r>
-            <w:r>
-              <w:rPr>
-                <w:rFonts w:cs="Times New Roman"/>
-                <w:iCs/>
-                <w:sz w:val="23"/>
-                <w:szCs w:val="23"/>
-              </w:rPr>
-              <w:t>Forêt de Régression Précise basée sur des Caractéristiques Éparses pour la</w:t>
-            </w:r>
-            <w:r>
-              <w:rPr>
-                <w:rFonts w:cs="Times New Roman"/>
-                <w:sz w:val="23"/>
-                <w:szCs w:val="23"/>
+                <w:lang w:val="en-US"/>
+              </w:rPr>
+              <w:t xml:space="preserve">, Pierre-Yves Richard, </w:t>
+            </w:r>
+            <w:proofErr w:type="spellStart"/>
+            <w:r>
+              <w:rPr>
+                <w:rFonts w:cs="Times New Roman"/>
+                <w:sz w:val="23"/>
+                <w:szCs w:val="23"/>
+                <w:lang w:val="en-US"/>
+              </w:rPr>
+              <w:t>Jérôme</w:t>
+            </w:r>
+            <w:proofErr w:type="spellEnd"/>
+            <w:r>
+              <w:rPr>
+                <w:rFonts w:cs="Times New Roman"/>
+                <w:sz w:val="23"/>
+                <w:szCs w:val="23"/>
+                <w:lang w:val="en-US"/>
               </w:rPr>
               <w:t xml:space="preserve"> </w:t>
             </w:r>
-            <w:r>
-              <w:rPr>
-                <w:rFonts w:cs="Times New Roman"/>
-                <w:iCs/>
-                <w:sz w:val="23"/>
-                <w:szCs w:val="23"/>
-              </w:rPr>
-              <w:t>Relocalisation de Caméra en Temps-Réel</w:t>
-            </w:r>
-            <w:r>
-              <w:rPr>
-                <w:rFonts w:cs="Times New Roman"/>
-                <w:sz w:val="23"/>
-                <w:szCs w:val="23"/>
-              </w:rPr>
-              <w:t>, GRETSI, Lille, France, 2019.</w:t>
+            <w:proofErr w:type="spellStart"/>
+            <w:r>
+              <w:rPr>
+                <w:rFonts w:cs="Times New Roman"/>
+                <w:sz w:val="23"/>
+                <w:szCs w:val="23"/>
+                <w:lang w:val="en-US"/>
+              </w:rPr>
+              <w:t>Royan</w:t>
+            </w:r>
+            <w:proofErr w:type="spellEnd"/>
+            <w:r>
+              <w:rPr>
+                <w:rFonts w:cs="Times New Roman"/>
+                <w:sz w:val="23"/>
+                <w:szCs w:val="23"/>
+                <w:lang w:val="en-US"/>
+              </w:rPr>
+              <w:t>,</w:t>
+            </w:r>
+            <w:r>
+              <w:rPr>
+                <w:rFonts w:cs="Times New Roman"/>
+                <w:sz w:val="23"/>
+                <w:szCs w:val="23"/>
+                <w:lang w:val="en-US"/>
+              </w:rPr>
+              <w:t xml:space="preserve"> </w:t>
+            </w:r>
+            <w:r>
+              <w:rPr>
+                <w:rFonts w:cs="Times New Roman"/>
+                <w:sz w:val="23"/>
+                <w:szCs w:val="23"/>
+                <w:lang w:val="en-US"/>
+              </w:rPr>
+              <w:t>Efficient multi-output scene coordinate prediction for fast and accurate camera</w:t>
+            </w:r>
+            <w:r>
+              <w:rPr>
+                <w:rFonts w:cs="Times New Roman"/>
+                <w:sz w:val="23"/>
+                <w:szCs w:val="23"/>
+                <w:lang w:val="en-US"/>
+              </w:rPr>
+              <w:t xml:space="preserve"> </w:t>
+            </w:r>
+            <w:r>
+              <w:rPr>
+                <w:rFonts w:cs="Times New Roman"/>
+                <w:sz w:val="23"/>
+                <w:szCs w:val="23"/>
+                <w:lang w:val="en-US"/>
+              </w:rPr>
+              <w:t>relocalization from a single RGB image, Computer Vision and Image Understanding,</w:t>
+            </w:r>
+            <w:r>
+              <w:rPr>
+                <w:rFonts w:cs="Times New Roman"/>
+                <w:sz w:val="23"/>
+                <w:szCs w:val="23"/>
+                <w:lang w:val="en-US"/>
+              </w:rPr>
+              <w:t xml:space="preserve"> </w:t>
+            </w:r>
+            <w:r>
+              <w:rPr>
+                <w:rFonts w:cs="Times New Roman"/>
+                <w:sz w:val="23"/>
+                <w:szCs w:val="23"/>
+                <w:lang w:val="en-US"/>
+              </w:rPr>
+              <w:t>2019</w:t>
+            </w:r>
+            <w:r>
+              <w:rPr>
+                <w:rFonts w:cs="Times New Roman"/>
+                <w:sz w:val="23"/>
+                <w:szCs w:val="23"/>
+                <w:lang w:val="en-US"/>
+              </w:rPr>
+              <w:t>.</w:t>
             </w:r>
           </w:p>
           <w:p>
@@ -3203,7 +3590,6 @@
                 <w:rFonts w:cs="Times New Roman"/>
                 <w:sz w:val="23"/>
                 <w:szCs w:val="23"/>
-                <w:lang w:val="en-US"/>
               </w:rPr>
             </w:pPr>
             <w:r>
@@ -3213,7 +3599,6 @@
                 <w:bCs/>
                 <w:sz w:val="23"/>
                 <w:szCs w:val="23"/>
-                <w:lang w:val="en-US"/>
               </w:rPr>
               <w:t>Nam-Duong Duong</w:t>
             </w:r>
@@ -3222,7 +3607,24 @@
                 <w:rFonts w:cs="Times New Roman"/>
                 <w:sz w:val="23"/>
                 <w:szCs w:val="23"/>
-                <w:lang w:val="en-US"/>
+              </w:rPr>
+              <w:t xml:space="preserve">, Catherine </w:t>
+            </w:r>
+            <w:proofErr w:type="spellStart"/>
+            <w:r>
+              <w:rPr>
+                <w:rFonts w:cs="Times New Roman"/>
+                <w:sz w:val="23"/>
+                <w:szCs w:val="23"/>
+              </w:rPr>
+              <w:t>Soladie</w:t>
+            </w:r>
+            <w:proofErr w:type="spellEnd"/>
+            <w:r>
+              <w:rPr>
+                <w:rFonts w:cs="Times New Roman"/>
+                <w:sz w:val="23"/>
+                <w:szCs w:val="23"/>
               </w:rPr>
               <w:t xml:space="preserve">, Amine </w:t>
             </w:r>
@@ -3232,7 +3634,6 @@
                 <w:rFonts w:cs="Times New Roman"/>
                 <w:sz w:val="23"/>
                 <w:szCs w:val="23"/>
-                <w:lang w:val="en-US"/>
               </w:rPr>
               <w:t>Kacete</w:t>
             </w:r>
@@ -3242,141 +3643,42 @@
                 <w:rFonts w:cs="Times New Roman"/>
                 <w:sz w:val="23"/>
                 <w:szCs w:val="23"/>
-                <w:lang w:val="en-US"/>
-              </w:rPr>
-              <w:t xml:space="preserve">, Catherine </w:t>
-            </w:r>
-            <w:proofErr w:type="spellStart"/>
-            <w:r>
-              <w:rPr>
-                <w:rFonts w:cs="Times New Roman"/>
-                <w:sz w:val="23"/>
-                <w:szCs w:val="23"/>
-                <w:lang w:val="en-US"/>
-              </w:rPr>
-              <w:t>Sodalie</w:t>
-            </w:r>
-            <w:proofErr w:type="spellEnd"/>
-            <w:r>
-              <w:rPr>
-                <w:rFonts w:cs="Times New Roman"/>
-                <w:sz w:val="23"/>
-                <w:szCs w:val="23"/>
-                <w:lang w:val="en-US"/>
-              </w:rPr>
-              <w:t xml:space="preserve">, Pierre-Yves Richard, </w:t>
-            </w:r>
-            <w:proofErr w:type="spellStart"/>
-            <w:r>
-              <w:rPr>
-                <w:rFonts w:cs="Times New Roman"/>
-                <w:sz w:val="23"/>
-                <w:szCs w:val="23"/>
-                <w:lang w:val="en-US"/>
-              </w:rPr>
-              <w:t>Jérôme</w:t>
-            </w:r>
-            <w:proofErr w:type="spellEnd"/>
-            <w:r>
-              <w:rPr>
-                <w:rFonts w:cs="Times New Roman"/>
-                <w:sz w:val="23"/>
-                <w:szCs w:val="23"/>
-                <w:lang w:val="en-US"/>
+              </w:rPr>
+              <w:t xml:space="preserve">, Pierre-Yves Richard, Jérôme Royan, </w:t>
+            </w:r>
+            <w:r>
+              <w:rPr>
+                <w:rFonts w:cs="Times New Roman"/>
+                <w:iCs/>
+                <w:sz w:val="23"/>
+                <w:szCs w:val="23"/>
+              </w:rPr>
+              <w:t>Forêt de Régression Précise basée sur des Caractéristiques Éparses pour la</w:t>
+            </w:r>
+            <w:r>
+              <w:rPr>
+                <w:rFonts w:cs="Times New Roman"/>
+                <w:sz w:val="23"/>
+                <w:szCs w:val="23"/>
               </w:rPr>
               <w:t xml:space="preserve"> </w:t>
             </w:r>
-            <w:proofErr w:type="spellStart"/>
-            <w:r>
-              <w:rPr>
-                <w:rFonts w:cs="Times New Roman"/>
-                <w:sz w:val="23"/>
-                <w:szCs w:val="23"/>
-                <w:lang w:val="en-US"/>
-              </w:rPr>
-              <w:t>Royan</w:t>
-            </w:r>
-            <w:proofErr w:type="spellEnd"/>
-            <w:r>
-              <w:rPr>
-                <w:rFonts w:cs="Times New Roman"/>
-                <w:sz w:val="23"/>
-                <w:szCs w:val="23"/>
-                <w:lang w:val="en-US"/>
-              </w:rPr>
-              <w:t xml:space="preserve">, </w:t>
-            </w:r>
-            <w:proofErr w:type="spellStart"/>
             <w:r>
               <w:rPr>
                 <w:rFonts w:cs="Times New Roman"/>
                 <w:iCs/>
                 <w:sz w:val="23"/>
                 <w:szCs w:val="23"/>
-                <w:lang w:val="en-US"/>
-              </w:rPr>
-              <w:t>xyzNet</w:t>
-            </w:r>
-            <w:proofErr w:type="spellEnd"/>
-            <w:r>
-              <w:rPr>
-                <w:rFonts w:cs="Times New Roman"/>
-                <w:iCs/>
-                <w:sz w:val="23"/>
-                <w:szCs w:val="23"/>
-                <w:lang w:val="en-US"/>
-              </w:rPr>
-              <w:t xml:space="preserve">: Towards Machine Learning Camera </w:t>
-            </w:r>
-            <w:proofErr w:type="spellStart"/>
-            <w:r>
-              <w:rPr>
-                <w:rFonts w:cs="Times New Roman"/>
-                <w:iCs/>
-                <w:sz w:val="23"/>
-                <w:szCs w:val="23"/>
-                <w:lang w:val="en-US"/>
-              </w:rPr>
-              <w:t>Relocalization</w:t>
-            </w:r>
-            <w:proofErr w:type="spellEnd"/>
-            <w:r>
-              <w:rPr>
-                <w:rFonts w:cs="Times New Roman"/>
-                <w:iCs/>
-                <w:sz w:val="23"/>
-                <w:szCs w:val="23"/>
-                <w:lang w:val="en-US"/>
-              </w:rPr>
-              <w:t xml:space="preserve"> by Using a Scene</w:t>
-            </w:r>
-            <w:r>
-              <w:rPr>
-                <w:rFonts w:cs="Times New Roman"/>
-                <w:sz w:val="23"/>
-                <w:szCs w:val="23"/>
-                <w:lang w:val="en-US"/>
-              </w:rPr>
-              <w:t xml:space="preserve"> </w:t>
-            </w:r>
-            <w:r>
-              <w:rPr>
-                <w:rFonts w:cs="Times New Roman"/>
-                <w:iCs/>
-                <w:sz w:val="23"/>
-                <w:szCs w:val="23"/>
-                <w:lang w:val="en-US"/>
-              </w:rPr>
-              <w:t>Coordinate Prediction Network</w:t>
-            </w:r>
-            <w:r>
-              <w:rPr>
-                <w:rFonts w:cs="Times New Roman"/>
-                <w:sz w:val="23"/>
-                <w:szCs w:val="23"/>
-                <w:lang w:val="en-US"/>
-              </w:rPr>
-              <w:t>, In IEEE International Symposium on Mixed and Augmented Reality Adjunct (ISMAR-Adjunct), pp. 258-263, Munich, Germany, 2018.</w:t>
+              </w:rPr>
+              <w:t>Relocalisation de Caméra en Temps-Réel</w:t>
+            </w:r>
+            <w:r>
+              <w:rPr>
+                <w:rFonts w:cs="Times New Roman"/>
+                <w:sz w:val="23"/>
+                <w:szCs w:val="23"/>
+              </w:rPr>
+              <w:t>, GRETSI, Lille, France, 2019.</w:t>
             </w:r>
           </w:p>
           <w:p>
@@ -3442,7 +3744,7 @@
                 <w:szCs w:val="23"/>
                 <w:lang w:val="en-US"/>
               </w:rPr>
-              <w:t>Soladie</w:t>
+              <w:t>Sodalie</w:t>
             </w:r>
             <w:proofErr w:type="spellEnd"/>
             <w:r>
@@ -3494,6 +3796,7 @@
               </w:rPr>
               <w:t xml:space="preserve">, </w:t>
             </w:r>
+            <w:proofErr w:type="spellStart"/>
             <w:r>
               <w:rPr>
                 <w:rFonts w:cs="Times New Roman"/>
@@ -3502,7 +3805,18 @@
                 <w:szCs w:val="23"/>
                 <w:lang w:val="en-US"/>
               </w:rPr>
-              <w:t>Accurate Sparse Feature Regression Forest Learning for Real-Time Camera</w:t>
+              <w:t>xyzNet</w:t>
+            </w:r>
+            <w:proofErr w:type="spellEnd"/>
+            <w:r>
+              <w:rPr>
+                <w:rFonts w:cs="Times New Roman"/>
+                <w:iCs/>
+                <w:sz w:val="23"/>
+                <w:szCs w:val="23"/>
+                <w:lang w:val="en-US"/>
+              </w:rPr>
+              <w:t>: Towards Machine Learning Camera Relocalization by Using a Scene</w:t>
             </w:r>
             <w:r>
               <w:rPr>
@@ -3513,7 +3827,6 @@
               </w:rPr>
               <w:t xml:space="preserve"> </w:t>
             </w:r>
-            <w:proofErr w:type="spellStart"/>
             <w:r>
               <w:rPr>
                 <w:rFonts w:cs="Times New Roman"/>
@@ -3522,17 +3835,16 @@
                 <w:szCs w:val="23"/>
                 <w:lang w:val="en-US"/>
               </w:rPr>
-              <w:t>Relocalization</w:t>
-            </w:r>
-            <w:proofErr w:type="spellEnd"/>
-            <w:r>
-              <w:rPr>
-                <w:rFonts w:cs="Times New Roman"/>
-                <w:sz w:val="23"/>
-                <w:szCs w:val="23"/>
-                <w:lang w:val="en-US"/>
-              </w:rPr>
-              <w:t>, In IEEE International Conference on 3D Vision (3DV), pp. 643-652, Verona, Italy, 2018.</w:t>
+              <w:t>Coordinate Prediction Network</w:t>
+            </w:r>
+            <w:r>
+              <w:rPr>
+                <w:rFonts w:cs="Times New Roman"/>
+                <w:sz w:val="23"/>
+                <w:szCs w:val="23"/>
+                <w:lang w:val="en-US"/>
+              </w:rPr>
+              <w:t>, In IEEE International Symposium on Mixed and Augmented Reality Adjunct (ISMAR-Adjunct), pp. 258-263, Munich, Germany, 2018.</w:t>
             </w:r>
           </w:p>
           <w:p>
@@ -3545,6 +3857,160 @@
               <w:jc w:val="both"/>
               <w:rPr>
                 <w:rFonts w:cs="Times New Roman"/>
+                <w:sz w:val="23"/>
+                <w:szCs w:val="23"/>
+                <w:lang w:val="en-US"/>
+              </w:rPr>
+            </w:pPr>
+            <w:r>
+              <w:rPr>
+                <w:rFonts w:cs="Times New Roman"/>
+                <w:b/>
+                <w:bCs/>
+                <w:sz w:val="23"/>
+                <w:szCs w:val="23"/>
+                <w:lang w:val="en-US"/>
+              </w:rPr>
+              <w:t>Nam-Duong Duong</w:t>
+            </w:r>
+            <w:r>
+              <w:rPr>
+                <w:rFonts w:cs="Times New Roman"/>
+                <w:sz w:val="23"/>
+                <w:szCs w:val="23"/>
+                <w:lang w:val="en-US"/>
+              </w:rPr>
+              <w:t xml:space="preserve">, Amine </w:t>
+            </w:r>
+            <w:proofErr w:type="spellStart"/>
+            <w:r>
+              <w:rPr>
+                <w:rFonts w:cs="Times New Roman"/>
+                <w:sz w:val="23"/>
+                <w:szCs w:val="23"/>
+                <w:lang w:val="en-US"/>
+              </w:rPr>
+              <w:t>Kacete</w:t>
+            </w:r>
+            <w:proofErr w:type="spellEnd"/>
+            <w:r>
+              <w:rPr>
+                <w:rFonts w:cs="Times New Roman"/>
+                <w:sz w:val="23"/>
+                <w:szCs w:val="23"/>
+                <w:lang w:val="en-US"/>
+              </w:rPr>
+              <w:t xml:space="preserve">, Catherine </w:t>
+            </w:r>
+            <w:proofErr w:type="spellStart"/>
+            <w:r>
+              <w:rPr>
+                <w:rFonts w:cs="Times New Roman"/>
+                <w:sz w:val="23"/>
+                <w:szCs w:val="23"/>
+                <w:lang w:val="en-US"/>
+              </w:rPr>
+              <w:t>Soladie</w:t>
+            </w:r>
+            <w:proofErr w:type="spellEnd"/>
+            <w:r>
+              <w:rPr>
+                <w:rFonts w:cs="Times New Roman"/>
+                <w:sz w:val="23"/>
+                <w:szCs w:val="23"/>
+                <w:lang w:val="en-US"/>
+              </w:rPr>
+              <w:t xml:space="preserve">, Pierre-Yves Richard, </w:t>
+            </w:r>
+            <w:proofErr w:type="spellStart"/>
+            <w:r>
+              <w:rPr>
+                <w:rFonts w:cs="Times New Roman"/>
+                <w:sz w:val="23"/>
+                <w:szCs w:val="23"/>
+                <w:lang w:val="en-US"/>
+              </w:rPr>
+              <w:t>Jérôme</w:t>
+            </w:r>
+            <w:proofErr w:type="spellEnd"/>
+            <w:r>
+              <w:rPr>
+                <w:rFonts w:cs="Times New Roman"/>
+                <w:sz w:val="23"/>
+                <w:szCs w:val="23"/>
+                <w:lang w:val="en-US"/>
+              </w:rPr>
+              <w:t xml:space="preserve"> </w:t>
+            </w:r>
+            <w:proofErr w:type="spellStart"/>
+            <w:r>
+              <w:rPr>
+                <w:rFonts w:cs="Times New Roman"/>
+                <w:sz w:val="23"/>
+                <w:szCs w:val="23"/>
+                <w:lang w:val="en-US"/>
+              </w:rPr>
+              <w:t>Royan</w:t>
+            </w:r>
+            <w:proofErr w:type="spellEnd"/>
+            <w:r>
+              <w:rPr>
+                <w:rFonts w:cs="Times New Roman"/>
+                <w:sz w:val="23"/>
+                <w:szCs w:val="23"/>
+                <w:lang w:val="en-US"/>
+              </w:rPr>
+              <w:t xml:space="preserve">, </w:t>
+            </w:r>
+            <w:r>
+              <w:rPr>
+                <w:rFonts w:cs="Times New Roman"/>
+                <w:iCs/>
+                <w:sz w:val="23"/>
+                <w:szCs w:val="23"/>
+                <w:lang w:val="en-US"/>
+              </w:rPr>
+              <w:t>Accurate Sparse Feature Regression Forest Learning for Real-Time Camera</w:t>
+            </w:r>
+            <w:r>
+              <w:rPr>
+                <w:rFonts w:cs="Times New Roman"/>
+                <w:sz w:val="23"/>
+                <w:szCs w:val="23"/>
+                <w:lang w:val="en-US"/>
+              </w:rPr>
+              <w:t xml:space="preserve"> </w:t>
+            </w:r>
+            <w:r>
+              <w:rPr>
+                <w:rFonts w:cs="Times New Roman"/>
+                <w:iCs/>
+                <w:sz w:val="23"/>
+                <w:szCs w:val="23"/>
+                <w:lang w:val="en-US"/>
+              </w:rPr>
+              <w:t>Relocalization</w:t>
+            </w:r>
+            <w:r>
+              <w:rPr>
+                <w:rFonts w:cs="Times New Roman"/>
+                <w:sz w:val="23"/>
+                <w:szCs w:val="23"/>
+                <w:lang w:val="en-US"/>
+              </w:rPr>
+              <w:t>, In IEEE International Conference on 3D Vision (3DV), pp. 643-652, Verona, Italy, 2018.</w:t>
+            </w:r>
+          </w:p>
+          <w:p>
+            <w:pPr>
+              <w:pStyle w:val="Sansinterligne"/>
+              <w:numPr>
+                <w:ilvl w:val="0"/>
+                <w:numId w:val="19"/>
+              </w:numPr>
+              <w:jc w:val="both"/>
+              <w:rPr>
+                <w:rFonts w:cs="Times New Roman"/>
                 <w:iCs/>
                 <w:sz w:val="23"/>
                 <w:szCs w:val="23"/>
@@ -3668,19 +4134,8 @@
                 <w:szCs w:val="23"/>
                 <w:lang w:val="en-US"/>
               </w:rPr>
-              <w:t xml:space="preserve">Online Sparse Scene Coordinates Learning for Real-Time Camera </w:t>
-            </w:r>
-            <w:proofErr w:type="spellStart"/>
-            <w:r>
-              <w:rPr>
-                <w:rFonts w:cs="Times New Roman"/>
-                <w:sz w:val="23"/>
-                <w:szCs w:val="23"/>
-                <w:lang w:val="en-US"/>
-              </w:rPr>
-              <w:t>Relocalization</w:t>
-            </w:r>
-            <w:proofErr w:type="spellEnd"/>
+              <w:t>Online Sparse Scene Coordinates Learning for Real-Time Camera Relocalization</w:t>
+            </w:r>
             <w:r>
               <w:rPr>
                 <w:rFonts w:cs="Times New Roman"/>
@@ -3849,6 +4304,7 @@
                 <w:lang w:val="en-US"/>
               </w:rPr>
             </w:pPr>
+            <w:proofErr w:type="spellStart"/>
             <w:r>
               <w:rPr>
                 <w:rFonts w:cs="Times New Roman"/>
@@ -3857,7 +4313,39 @@
                 <w:szCs w:val="23"/>
                 <w:lang w:val="en-US"/>
               </w:rPr>
-              <w:t>Thi-</w:t>
+              <w:t>Thi</w:t>
+            </w:r>
+            <w:proofErr w:type="spellEnd"/>
+            <w:r>
+              <w:rPr>
+                <w:rFonts w:cs="Times New Roman"/>
+                <w:iCs/>
+                <w:sz w:val="23"/>
+                <w:szCs w:val="23"/>
+                <w:lang w:val="en-US"/>
+              </w:rPr>
+              <w:t xml:space="preserve">-Lan Le, </w:t>
+            </w:r>
+            <w:r>
+              <w:rPr>
+                <w:rFonts w:cs="Times New Roman"/>
+                <w:b/>
+                <w:iCs/>
+                <w:sz w:val="23"/>
+                <w:szCs w:val="23"/>
+                <w:lang w:val="en-US"/>
+              </w:rPr>
+              <w:t>Nam-Duong Duong</w:t>
+            </w:r>
+            <w:r>
+              <w:rPr>
+                <w:rFonts w:cs="Times New Roman"/>
+                <w:iCs/>
+                <w:sz w:val="23"/>
+                <w:szCs w:val="23"/>
+                <w:lang w:val="en-US"/>
+              </w:rPr>
+              <w:t>, Hai Vu, Thanh-</w:t>
             </w:r>
             <w:proofErr w:type="spellStart"/>
             <w:r>
@@ -3868,50 +4356,7 @@
                 <w:szCs w:val="23"/>
                 <w:lang w:val="en-US"/>
               </w:rPr>
-              <w:t>Lan</w:t>
-            </w:r>
-            <w:proofErr w:type="spellEnd"/>
-            <w:r>
-              <w:rPr>
-                <w:rFonts w:cs="Times New Roman"/>
-                <w:iCs/>
-                <w:sz w:val="23"/>
-                <w:szCs w:val="23"/>
-                <w:lang w:val="en-US"/>
-              </w:rPr>
-              <w:t xml:space="preserve"> Le, </w:t>
-            </w:r>
-            <w:r>
-              <w:rPr>
-                <w:rFonts w:cs="Times New Roman"/>
-                <w:b/>
-                <w:iCs/>
-                <w:sz w:val="23"/>
-                <w:szCs w:val="23"/>
-                <w:lang w:val="en-US"/>
-              </w:rPr>
-              <w:t>Nam-Duong Duong</w:t>
-            </w:r>
-            <w:r>
-              <w:rPr>
-                <w:rFonts w:cs="Times New Roman"/>
-                <w:iCs/>
-                <w:sz w:val="23"/>
-                <w:szCs w:val="23"/>
-                <w:lang w:val="en-US"/>
-              </w:rPr>
-              <w:t xml:space="preserve">, Hai Vu, </w:t>
-            </w:r>
-            <w:proofErr w:type="spellStart"/>
-            <w:r>
-              <w:rPr>
-                <w:rFonts w:cs="Times New Roman"/>
-                <w:iCs/>
-                <w:sz w:val="23"/>
-                <w:szCs w:val="23"/>
-                <w:lang w:val="en-US"/>
-              </w:rPr>
-              <w:t>Thanh-Nhan</w:t>
+              <w:t>Nhan</w:t>
             </w:r>
             <w:proofErr w:type="spellEnd"/>
             <w:r>
@@ -3964,6 +4409,7 @@
                 <w:lang w:val="en-US"/>
               </w:rPr>
             </w:pPr>
+            <w:proofErr w:type="spellStart"/>
             <w:r>
               <w:rPr>
                 <w:rFonts w:cs="Times New Roman"/>
@@ -3972,7 +4418,39 @@
                 <w:szCs w:val="23"/>
                 <w:lang w:val="en-US"/>
               </w:rPr>
-              <w:t>Thi-</w:t>
+              <w:t>Thi</w:t>
+            </w:r>
+            <w:proofErr w:type="spellEnd"/>
+            <w:r>
+              <w:rPr>
+                <w:rFonts w:cs="Times New Roman"/>
+                <w:iCs/>
+                <w:sz w:val="23"/>
+                <w:szCs w:val="23"/>
+                <w:lang w:val="en-US"/>
+              </w:rPr>
+              <w:t xml:space="preserve">-Lan Le, </w:t>
+            </w:r>
+            <w:r>
+              <w:rPr>
+                <w:rFonts w:cs="Times New Roman"/>
+                <w:b/>
+                <w:iCs/>
+                <w:sz w:val="23"/>
+                <w:szCs w:val="23"/>
+                <w:lang w:val="en-US"/>
+              </w:rPr>
+              <w:t>Nam-Duong Duong</w:t>
+            </w:r>
+            <w:r>
+              <w:rPr>
+                <w:rFonts w:cs="Times New Roman"/>
+                <w:iCs/>
+                <w:sz w:val="23"/>
+                <w:szCs w:val="23"/>
+                <w:lang w:val="en-US"/>
+              </w:rPr>
+              <w:t xml:space="preserve">, Hai Vu, Van-Toi Nguyen, Van-Nam Hoang, </w:t>
             </w:r>
             <w:proofErr w:type="spellStart"/>
             <w:r>
@@ -3983,7 +4461,7 @@
                 <w:szCs w:val="23"/>
                 <w:lang w:val="en-US"/>
               </w:rPr>
-              <w:t>Lan</w:t>
+              <w:t>Thi</w:t>
             </w:r>
             <w:proofErr w:type="spellEnd"/>
             <w:r>
@@ -3994,72 +4472,7 @@
                 <w:szCs w:val="23"/>
                 <w:lang w:val="en-US"/>
               </w:rPr>
-              <w:t xml:space="preserve"> Le, </w:t>
-            </w:r>
-            <w:r>
-              <w:rPr>
-                <w:rFonts w:cs="Times New Roman"/>
-                <w:b/>
-                <w:iCs/>
-                <w:sz w:val="23"/>
-                <w:szCs w:val="23"/>
-                <w:lang w:val="en-US"/>
-              </w:rPr>
-              <w:t>Nam-Duong Duong</w:t>
-            </w:r>
-            <w:r>
-              <w:rPr>
-                <w:rFonts w:cs="Times New Roman"/>
-                <w:iCs/>
-                <w:sz w:val="23"/>
-                <w:szCs w:val="23"/>
-                <w:lang w:val="en-US"/>
-              </w:rPr>
-              <w:t>, Hai Vu, Van-</w:t>
-            </w:r>
-            <w:proofErr w:type="spellStart"/>
-            <w:r>
-              <w:rPr>
-                <w:rFonts w:cs="Times New Roman"/>
-                <w:iCs/>
-                <w:sz w:val="23"/>
-                <w:szCs w:val="23"/>
-                <w:lang w:val="en-US"/>
-              </w:rPr>
-              <w:t>Toi</w:t>
-            </w:r>
-            <w:proofErr w:type="spellEnd"/>
-            <w:r>
-              <w:rPr>
-                <w:rFonts w:cs="Times New Roman"/>
-                <w:iCs/>
-                <w:sz w:val="23"/>
-                <w:szCs w:val="23"/>
-                <w:lang w:val="en-US"/>
-              </w:rPr>
-              <w:t xml:space="preserve"> Nguyen, Van-Nam Hoang, Thi </w:t>
-            </w:r>
-            <w:proofErr w:type="spellStart"/>
-            <w:r>
-              <w:rPr>
-                <w:rFonts w:cs="Times New Roman"/>
-                <w:iCs/>
-                <w:sz w:val="23"/>
-                <w:szCs w:val="23"/>
-                <w:lang w:val="en-US"/>
-              </w:rPr>
-              <w:t>Thanh</w:t>
-            </w:r>
-            <w:proofErr w:type="spellEnd"/>
-            <w:r>
-              <w:rPr>
-                <w:rFonts w:cs="Times New Roman"/>
-                <w:iCs/>
-                <w:sz w:val="23"/>
-                <w:szCs w:val="23"/>
-                <w:lang w:val="en-US"/>
-              </w:rPr>
-              <w:t xml:space="preserve"> </w:t>
+              <w:t xml:space="preserve"> Thanh </w:t>
             </w:r>
             <w:proofErr w:type="spellStart"/>
             <w:r>
@@ -4310,6 +4723,81 @@
                 <w:szCs w:val="23"/>
                 <w:lang w:val="en-US"/>
               </w:rPr>
+              <w:t xml:space="preserve">. Method for predicting a three-dimensional (3d) depiction, and corresponding device, system and computer program. </w:t>
+            </w:r>
+            <w:r>
+              <w:rPr>
+                <w:sz w:val="23"/>
+                <w:szCs w:val="23"/>
+              </w:rPr>
+              <w:t>Patent WO2020126693. Jun 25, 2020.</w:t>
+            </w:r>
+          </w:p>
+          <w:p>
+            <w:pPr>
+              <w:pStyle w:val="Sansinterligne"/>
+              <w:numPr>
+                <w:ilvl w:val="0"/>
+                <w:numId w:val="20"/>
+              </w:numPr>
+              <w:jc w:val="both"/>
+              <w:rPr>
+                <w:sz w:val="23"/>
+                <w:szCs w:val="23"/>
+                <w:lang w:val="en-US"/>
+              </w:rPr>
+            </w:pPr>
+            <w:r>
+              <w:rPr>
+                <w:b/>
+                <w:sz w:val="23"/>
+                <w:szCs w:val="23"/>
+                <w:lang w:val="en-US"/>
+              </w:rPr>
+              <w:t>Nam-Duong Duong</w:t>
+            </w:r>
+            <w:r>
+              <w:rPr>
+                <w:sz w:val="23"/>
+                <w:szCs w:val="23"/>
+                <w:lang w:val="en-US"/>
+              </w:rPr>
+              <w:t xml:space="preserve">, Amine </w:t>
+            </w:r>
+            <w:proofErr w:type="spellStart"/>
+            <w:r>
+              <w:rPr>
+                <w:sz w:val="23"/>
+                <w:szCs w:val="23"/>
+                <w:lang w:val="en-US"/>
+              </w:rPr>
+              <w:t>Kacete</w:t>
+            </w:r>
+            <w:proofErr w:type="spellEnd"/>
+            <w:r>
+              <w:rPr>
+                <w:sz w:val="23"/>
+                <w:szCs w:val="23"/>
+                <w:lang w:val="en-US"/>
+              </w:rPr>
+              <w:t xml:space="preserve">, Catherine </w:t>
+            </w:r>
+            <w:proofErr w:type="spellStart"/>
+            <w:r>
+              <w:rPr>
+                <w:sz w:val="23"/>
+                <w:szCs w:val="23"/>
+                <w:lang w:val="en-US"/>
+              </w:rPr>
+              <w:t>Soladie</w:t>
+            </w:r>
+            <w:proofErr w:type="spellEnd"/>
+            <w:r>
+              <w:rPr>
+                <w:sz w:val="23"/>
+                <w:szCs w:val="23"/>
+                <w:lang w:val="en-US"/>
+              </w:rPr>
               <w:t>.</w:t>
             </w:r>
             <w:r>
@@ -5273,6 +5761,7 @@
                 <w:sz w:val="23"/>
                 <w:szCs w:val="23"/>
               </w:rPr>
+              <w:lastRenderedPageBreak/>
               <w:t>0</w:t>
             </w:r>
             <w:r>
@@ -5517,7 +6006,23 @@
                 <w:sz w:val="23"/>
                 <w:szCs w:val="23"/>
               </w:rPr>
-              <w:t xml:space="preserve"> National </w:t>
+              <w:t xml:space="preserve"> </w:t>
+            </w:r>
+            <w:r>
+              <w:rPr>
+                <w:spacing w:val="-4"/>
+                <w:sz w:val="23"/>
+                <w:szCs w:val="23"/>
+              </w:rPr>
+              <w:t>Vietnam</w:t>
+            </w:r>
+            <w:r>
+              <w:rPr>
+                <w:spacing w:val="-4"/>
+                <w:sz w:val="23"/>
+                <w:szCs w:val="23"/>
+              </w:rPr>
+              <w:t xml:space="preserve"> </w:t>
             </w:r>
             <w:r>
               <w:rPr>
@@ -5581,7 +6086,33 @@
                 <w:sz w:val="23"/>
                 <w:szCs w:val="23"/>
               </w:rPr>
-              <w:t>Second Prize in Information Technology at the 2008 National Contest for Gifted High School Students.</w:t>
+              <w:t xml:space="preserve">Second Prize in Information Technology at the 2008 </w:t>
+            </w:r>
+            <w:r>
+              <w:rPr>
+                <w:spacing w:val="-4"/>
+                <w:sz w:val="23"/>
+                <w:szCs w:val="23"/>
+              </w:rPr>
+              <w:t>Vietnam</w:t>
+            </w:r>
+            <w:r>
+              <w:rPr>
+                <w:spacing w:val="-4"/>
+                <w:sz w:val="23"/>
+                <w:szCs w:val="23"/>
+              </w:rPr>
+              <w:t xml:space="preserve"> </w:t>
+            </w:r>
+            <w:bookmarkStart w:id="7" w:name="_GoBack"/>
+            <w:bookmarkEnd w:id="7"/>
+            <w:r>
+              <w:rPr>
+                <w:spacing w:val="-4"/>
+                <w:sz w:val="23"/>
+                <w:szCs w:val="23"/>
+              </w:rPr>
+              <w:t>Contest for Gifted High School Students.</w:t>
             </w:r>
           </w:p>
           <w:p>
@@ -5892,8 +6423,6 @@
               </w:rPr>
               <w:tab/>
             </w:r>
-            <w:bookmarkStart w:id="7" w:name="_GoBack"/>
-            <w:bookmarkEnd w:id="7"/>
             <w:r>
               <w:rPr>
                 <w:rFonts w:cs="Times New Roman"/>
@@ -6024,33 +6553,33 @@
         <v:path o:extrusionok="f" gradientshapeok="t" o:connecttype="rect"/>
         <o:lock v:ext="edit" aspectratio="t"/>
       </v:shapetype>
-      <v:shape id="_x0000_i1126" type="#_x0000_t75" style="width:71.4pt;height:66.6pt;visibility:visible;mso-wrap-style:square" o:bullet="t">
+      <v:shape id="_x0000_i1162" type="#_x0000_t75" style="width:71.25pt;height:66.75pt;visibility:visible;mso-wrap-style:square" o:bullet="t">
         <v:imagedata r:id="rId1" o:title=""/>
       </v:shape>
     </w:pict>
   </w:numPicBullet>
   <w:numPicBullet w:numPicBulletId="1">
     <w:pict>
-      <v:shape id="_x0000_i1127" type="#_x0000_t75" style="width:279.6pt;height:212.4pt" o:bullet="t">
+      <v:shape id="_x0000_i1163" type="#_x0000_t75" style="width:279.75pt;height:212.25pt" o:bullet="t">
         <v:imagedata r:id="rId2" o:title="mail_icon"/>
       </v:shape>
     </w:pict>
   </w:numPicBullet>
   <w:numPicBullet w:numPicBulletId="2">
     <w:pict>
-      <v:shape id="_x0000_i1128" type="#_x0000_t75" style="width:63.6pt;height:65.4pt;visibility:visible;mso-wrap-style:square" o:bullet="t">
+      <v:shape id="_x0000_i1164" type="#_x0000_t75" style="width:63.75pt;height:65.25pt;visibility:visible;mso-wrap-style:square" o:bullet="t">
         <v:imagedata r:id="rId3" o:title=""/>
       </v:shape>
     </w:pict>
   </w:numPicBullet>
   <w:numPicBullet w:numPicBulletId="3">
     <w:pict>
-      <v:shape id="_x0000_i1129" type="#_x0000_t75" style="width:261.6pt;height:261.6pt" o:bullet="t">
+      <v:shape id="_x0000_i1165" type="#_x0000_t75" style="width:261.75pt;height:261.75pt" o:bullet="t">
         <v:imagedata r:id="rId4" o:title="person_icon"/>
       </v:shape>
     </w:pict>
   </w:numPicBullet>
-  <w:abstractNum w:abstractNumId="0">
+  <w:abstractNum w:abstractNumId="0" w15:restartNumberingAfterBreak="0">
     <w:nsid w:val="0906577A"/>
     <w:multiLevelType w:val="hybridMultilevel"/>
     <w:tmpl w:val="3C68C106"/>
@@ -6163,7 +6692,7 @@
       </w:rPr>
     </w:lvl>
   </w:abstractNum>
-  <w:abstractNum w:abstractNumId="1">
+  <w:abstractNum w:abstractNumId="1" w15:restartNumberingAfterBreak="0">
     <w:nsid w:val="10583A28"/>
     <w:multiLevelType w:val="hybridMultilevel"/>
     <w:tmpl w:val="776CECC8"/>
@@ -6276,7 +6805,7 @@
       </w:rPr>
     </w:lvl>
   </w:abstractNum>
-  <w:abstractNum w:abstractNumId="2">
+  <w:abstractNum w:abstractNumId="2" w15:restartNumberingAfterBreak="0">
     <w:nsid w:val="1BDF6147"/>
     <w:multiLevelType w:val="hybridMultilevel"/>
     <w:tmpl w:val="79D4297E"/>
@@ -6389,7 +6918,7 @@
       </w:rPr>
     </w:lvl>
   </w:abstractNum>
-  <w:abstractNum w:abstractNumId="3">
+  <w:abstractNum w:abstractNumId="3" w15:restartNumberingAfterBreak="0">
     <w:nsid w:val="1D17251D"/>
     <w:multiLevelType w:val="hybridMultilevel"/>
     <w:tmpl w:val="24D42218"/>
@@ -6502,7 +7031,7 @@
       </w:rPr>
     </w:lvl>
   </w:abstractNum>
-  <w:abstractNum w:abstractNumId="4">
+  <w:abstractNum w:abstractNumId="4" w15:restartNumberingAfterBreak="0">
     <w:nsid w:val="26E84F17"/>
     <w:multiLevelType w:val="hybridMultilevel"/>
     <w:tmpl w:val="DB968DCA"/>
@@ -6588,7 +7117,7 @@
       </w:pPr>
     </w:lvl>
   </w:abstractNum>
-  <w:abstractNum w:abstractNumId="5">
+  <w:abstractNum w:abstractNumId="5" w15:restartNumberingAfterBreak="0">
     <w:nsid w:val="2B31430E"/>
     <w:multiLevelType w:val="hybridMultilevel"/>
     <w:tmpl w:val="81727A36"/>
@@ -6701,7 +7230,7 @@
       </w:rPr>
     </w:lvl>
   </w:abstractNum>
-  <w:abstractNum w:abstractNumId="6">
+  <w:abstractNum w:abstractNumId="6" w15:restartNumberingAfterBreak="0">
     <w:nsid w:val="2E1A57C6"/>
     <w:multiLevelType w:val="hybridMultilevel"/>
     <w:tmpl w:val="F9C46266"/>
@@ -6814,7 +7343,7 @@
       </w:rPr>
     </w:lvl>
   </w:abstractNum>
-  <w:abstractNum w:abstractNumId="7">
+  <w:abstractNum w:abstractNumId="7" w15:restartNumberingAfterBreak="0">
     <w:nsid w:val="2F865733"/>
     <w:multiLevelType w:val="hybridMultilevel"/>
     <w:tmpl w:val="594AE094"/>
@@ -6927,7 +7456,7 @@
       </w:rPr>
     </w:lvl>
   </w:abstractNum>
-  <w:abstractNum w:abstractNumId="8">
+  <w:abstractNum w:abstractNumId="8" w15:restartNumberingAfterBreak="0">
     <w:nsid w:val="37D94C0A"/>
     <w:multiLevelType w:val="hybridMultilevel"/>
     <w:tmpl w:val="9C1A1D4E"/>
@@ -7040,7 +7569,7 @@
       </w:rPr>
     </w:lvl>
   </w:abstractNum>
-  <w:abstractNum w:abstractNumId="9">
+  <w:abstractNum w:abstractNumId="9" w15:restartNumberingAfterBreak="0">
     <w:nsid w:val="3BB37C5D"/>
     <w:multiLevelType w:val="hybridMultilevel"/>
     <w:tmpl w:val="B5F27872"/>
@@ -7153,7 +7682,7 @@
       </w:rPr>
     </w:lvl>
   </w:abstractNum>
-  <w:abstractNum w:abstractNumId="10">
+  <w:abstractNum w:abstractNumId="10" w15:restartNumberingAfterBreak="0">
     <w:nsid w:val="411B7BDB"/>
     <w:multiLevelType w:val="hybridMultilevel"/>
     <w:tmpl w:val="B77A563A"/>
@@ -7268,7 +7797,7 @@
       </w:rPr>
     </w:lvl>
   </w:abstractNum>
-  <w:abstractNum w:abstractNumId="11">
+  <w:abstractNum w:abstractNumId="11" w15:restartNumberingAfterBreak="0">
     <w:nsid w:val="5ADB4EAF"/>
     <w:multiLevelType w:val="hybridMultilevel"/>
     <w:tmpl w:val="8DE29B06"/>
@@ -7381,7 +7910,7 @@
       </w:rPr>
     </w:lvl>
   </w:abstractNum>
-  <w:abstractNum w:abstractNumId="12">
+  <w:abstractNum w:abstractNumId="12" w15:restartNumberingAfterBreak="0">
     <w:nsid w:val="5B7B3F5F"/>
     <w:multiLevelType w:val="hybridMultilevel"/>
     <w:tmpl w:val="B59A7BA4"/>
@@ -7496,7 +8025,7 @@
       </w:rPr>
     </w:lvl>
   </w:abstractNum>
-  <w:abstractNum w:abstractNumId="13">
+  <w:abstractNum w:abstractNumId="13" w15:restartNumberingAfterBreak="0">
     <w:nsid w:val="61F23BB9"/>
     <w:multiLevelType w:val="hybridMultilevel"/>
     <w:tmpl w:val="E5EC24B4"/>
@@ -7610,7 +8139,7 @@
       </w:rPr>
     </w:lvl>
   </w:abstractNum>
-  <w:abstractNum w:abstractNumId="14">
+  <w:abstractNum w:abstractNumId="14" w15:restartNumberingAfterBreak="0">
     <w:nsid w:val="62D12F83"/>
     <w:multiLevelType w:val="hybridMultilevel"/>
     <w:tmpl w:val="C4708200"/>
@@ -7723,7 +8252,7 @@
       </w:rPr>
     </w:lvl>
   </w:abstractNum>
-  <w:abstractNum w:abstractNumId="15">
+  <w:abstractNum w:abstractNumId="15" w15:restartNumberingAfterBreak="0">
     <w:nsid w:val="642932F9"/>
     <w:multiLevelType w:val="hybridMultilevel"/>
     <w:tmpl w:val="945033A4"/>
@@ -7838,7 +8367,7 @@
       </w:rPr>
     </w:lvl>
   </w:abstractNum>
-  <w:abstractNum w:abstractNumId="16">
+  <w:abstractNum w:abstractNumId="16" w15:restartNumberingAfterBreak="0">
     <w:nsid w:val="64C0612D"/>
     <w:multiLevelType w:val="hybridMultilevel"/>
     <w:tmpl w:val="18F0155E"/>
@@ -7951,7 +8480,7 @@
       </w:rPr>
     </w:lvl>
   </w:abstractNum>
-  <w:abstractNum w:abstractNumId="17">
+  <w:abstractNum w:abstractNumId="17" w15:restartNumberingAfterBreak="0">
     <w:nsid w:val="6AE9499D"/>
     <w:multiLevelType w:val="hybridMultilevel"/>
     <w:tmpl w:val="827C530A"/>
@@ -8065,7 +8594,7 @@
       </w:rPr>
     </w:lvl>
   </w:abstractNum>
-  <w:abstractNum w:abstractNumId="18">
+  <w:abstractNum w:abstractNumId="18" w15:restartNumberingAfterBreak="0">
     <w:nsid w:val="6EF15141"/>
     <w:multiLevelType w:val="hybridMultilevel"/>
     <w:tmpl w:val="DF50B7C2"/>
@@ -8178,7 +8707,7 @@
       </w:rPr>
     </w:lvl>
   </w:abstractNum>
-  <w:abstractNum w:abstractNumId="19">
+  <w:abstractNum w:abstractNumId="19" w15:restartNumberingAfterBreak="0">
     <w:nsid w:val="7D230B8A"/>
     <w:multiLevelType w:val="hybridMultilevel"/>
     <w:tmpl w:val="B6E627FE"/>
@@ -8838,7 +9367,6 @@
       <w:spacing w:after="0" w:line="240" w:lineRule="auto"/>
     </w:pPr>
     <w:tblPr>
-      <w:tblInd w:w="0" w:type="dxa"/>
       <w:tblBorders>
         <w:top w:val="single" w:sz="4" w:space="0" w:color="000000" w:themeColor="text1"/>
         <w:left w:val="single" w:sz="4" w:space="0" w:color="000000" w:themeColor="text1"/>
@@ -8847,12 +9375,6 @@
         <w:insideH w:val="single" w:sz="4" w:space="0" w:color="000000" w:themeColor="text1"/>
         <w:insideV w:val="single" w:sz="4" w:space="0" w:color="000000" w:themeColor="text1"/>
       </w:tblBorders>
-      <w:tblCellMar>
-        <w:top w:w="0" w:type="dxa"/>
-        <w:left w:w="108" w:type="dxa"/>
-        <w:bottom w:w="0" w:type="dxa"/>
-        <w:right w:w="108" w:type="dxa"/>
-      </w:tblCellMar>
     </w:tblPr>
   </w:style>
   <w:style w:type="paragraph" w:styleId="Paragraphedeliste">
@@ -8876,7 +9398,6 @@
       <w:spacing w:after="0" w:line="240" w:lineRule="auto"/>
     </w:pPr>
     <w:tblPr>
-      <w:tblInd w:w="0" w:type="dxa"/>
       <w:tblBorders>
         <w:top w:val="single" w:sz="4" w:space="0" w:color="000000" w:themeColor="text1"/>
         <w:left w:val="single" w:sz="4" w:space="0" w:color="000000" w:themeColor="text1"/>
@@ -8885,12 +9406,6 @@
         <w:insideH w:val="single" w:sz="4" w:space="0" w:color="000000" w:themeColor="text1"/>
         <w:insideV w:val="single" w:sz="4" w:space="0" w:color="000000" w:themeColor="text1"/>
       </w:tblBorders>
-      <w:tblCellMar>
-        <w:top w:w="0" w:type="dxa"/>
-        <w:left w:w="108" w:type="dxa"/>
-        <w:bottom w:w="0" w:type="dxa"/>
-        <w:right w:w="108" w:type="dxa"/>
-      </w:tblCellMar>
     </w:tblPr>
   </w:style>
   <w:style w:type="character" w:customStyle="1" w:styleId="fontstyle01">
@@ -9229,7 +9744,7 @@
 </file>
 
 <file path=customXml/itemProps1.xml><?xml version="1.0" encoding="utf-8"?>
-<ds:datastoreItem xmlns:ds="http://schemas.openxmlformats.org/officeDocument/2006/customXml" ds:itemID="{B862AF94-3EE1-455D-AED6-F99CBA0017B8}">
+<ds:datastoreItem xmlns:ds="http://schemas.openxmlformats.org/officeDocument/2006/customXml" ds:itemID="{F7A35D46-790E-45F4-8750-9BC7A1F6BE1E}">
   <ds:schemaRefs>
     <ds:schemaRef ds:uri="http://schemas.openxmlformats.org/officeDocument/2006/bibliography"/>
   </ds:schemaRefs>

</xml_diff>